<commit_message>
refactor: restructure analysis components and enhance layout with new shared providers and sections
</commit_message>
<xml_diff>
--- a/thesis/docx/110121055_PhamHuuLoc_DA21TTB_KLTN.docx
+++ b/thesis/docx/110121055_PhamHuuLoc_DA21TTB_KLTN.docx
@@ -3978,7 +3978,6 @@
         <w:rPr>
           <w:szCs w:val="26"/>
         </w:rPr>
-        <w:lastRenderedPageBreak/>
         <w:t>Đánh giá:</w:t>
       </w:r>
     </w:p>
@@ -4315,7 +4314,6 @@
                 <w:sz w:val="24"/>
                 <w:szCs w:val="24"/>
               </w:rPr>
-              <w:lastRenderedPageBreak/>
               <w:t>UBND TỈNH TRÀ VINH</w:t>
             </w:r>
           </w:p>
@@ -5077,7 +5075,6 @@
         <w:rPr>
           <w:szCs w:val="26"/>
         </w:rPr>
-        <w:lastRenderedPageBreak/>
         <w:tab/>
       </w:r>
     </w:p>
@@ -5556,7 +5553,6 @@
         <w:rPr>
           <w:szCs w:val="26"/>
         </w:rPr>
-        <w:lastRenderedPageBreak/>
         <w:tab/>
       </w:r>
     </w:p>
@@ -5877,7 +5873,6 @@
       </w:pPr>
       <w:bookmarkStart w:id="5" w:name="_Toc206402177"/>
       <w:r>
-        <w:lastRenderedPageBreak/>
         <w:t xml:space="preserve">MỤC </w:t>
       </w:r>
       <w:r>
@@ -10761,7 +10756,6 @@
       </w:pPr>
       <w:bookmarkStart w:id="6" w:name="_Toc206402178"/>
       <w:r>
-        <w:lastRenderedPageBreak/>
         <w:t>DANH MỤC CÁC BẢNG, SƠ ĐỒ, HÌNH</w:t>
       </w:r>
       <w:bookmarkEnd w:id="6"/>
@@ -11845,7 +11839,6 @@
           <w:bCs/>
           <w:szCs w:val="26"/>
         </w:rPr>
-        <w:lastRenderedPageBreak/>
         <w:t>KÍ HIỆU CÁC CỤM TỪ VIẾT TẮT</w:t>
       </w:r>
     </w:p>
@@ -12295,7 +12288,6 @@
       <w:bookmarkStart w:id="7" w:name="_Toc201044433"/>
       <w:bookmarkStart w:id="8" w:name="_Toc206402179"/>
       <w:r>
-        <w:lastRenderedPageBreak/>
         <w:t xml:space="preserve">TỔNG </w:t>
       </w:r>
       <w:r>
@@ -12461,7 +12453,6 @@
         <w:rPr>
           <w:lang w:eastAsia="zh-CN"/>
         </w:rPr>
-        <w:lastRenderedPageBreak/>
         <w:t>Phân loại bằng phương pháp heuristic tối ưu (Optimized heuristic classification): Phát triển hệ thống phân loại dựa trên quy tắc (rule-based) với trọng số được tối ưu hóa từ phân tích dữ liệu thống kê. Đề tài xây dựng cơ chế đánh giá kết hợp</w:t>
       </w:r>
       <w:r>
@@ -12677,14 +12668,7 @@
         <w:rPr>
           <w:lang w:eastAsia="zh-CN"/>
         </w:rPr>
-        <w:t xml:space="preserve"> Đề tài nghiên cứu các phương pháp để trích xuất các đặc trưng của mã nguồn. Các kỹ thuật này bao gồm phân tích cây cú </w:t>
-      </w:r>
-      <w:r>
-        <w:rPr>
-          <w:lang w:eastAsia="zh-CN"/>
-        </w:rPr>
-        <w:lastRenderedPageBreak/>
-        <w:t>pháp trừu tượng (AST) và các kỹ thuật phân tích mã tĩnh khác. Các đặc trưng được phân loại thành các nhóm chính:</w:t>
+        <w:t xml:space="preserve"> Đề tài nghiên cứu các phương pháp để trích xuất các đặc trưng của mã nguồn. Các kỹ thuật này bao gồm phân tích cây cú pháp trừu tượng (AST) và các kỹ thuật phân tích mã tĩnh khác. Các đặc trưng được phân loại thành các nhóm chính:</w:t>
       </w:r>
     </w:p>
     <w:p>
@@ -13000,7 +12984,6 @@
       <w:bookmarkStart w:id="24" w:name="_Toc201044438"/>
       <w:bookmarkStart w:id="25" w:name="_Toc206402184"/>
       <w:r>
-        <w:lastRenderedPageBreak/>
         <w:t>Phương pháp nghiên cứu</w:t>
       </w:r>
       <w:bookmarkEnd w:id="22"/>
@@ -13071,7 +13054,6 @@
       </w:pPr>
       <w:bookmarkStart w:id="26" w:name="_Toc206402185"/>
       <w:r>
-        <w:lastRenderedPageBreak/>
         <w:t>NGHIÊN CỨU LÝ THUYẾT</w:t>
       </w:r>
       <w:bookmarkEnd w:id="26"/>
@@ -13153,6 +13135,7 @@
           <w:id w:val="418685203"/>
           <w:citation/>
         </w:sdtPr>
+        <w:sdtEndPr/>
         <w:sdtContent>
           <w:r>
             <w:fldChar w:fldCharType="begin"/>
@@ -13234,11 +13217,7 @@
         <w:t>Server-Side Rendering (SSR):</w:t>
       </w:r>
       <w:r>
-        <w:t xml:space="preserve"> Next.js cung cấp khả năng render các trang web trên server trước khi gửi đến client. Điều này giúp cải thiện thời gian tải trang </w:t>
-      </w:r>
-      <w:r>
-        <w:lastRenderedPageBreak/>
-        <w:t>đầu tiên và tối ưu hóa SEO. SSR đặc biệt hữu ích cho các trang web động có nội dung thường xuyên thay đổi.</w:t>
+        <w:t xml:space="preserve"> Next.js cung cấp khả năng render các trang web trên server trước khi gửi đến client. Điều này giúp cải thiện thời gian tải trang đầu tiên và tối ưu hóa SEO. SSR đặc biệt hữu ích cho các trang web động có nội dung thường xuyên thay đổi.</w:t>
       </w:r>
     </w:p>
     <w:p>
@@ -13746,7 +13725,6 @@
         </w:numPr>
       </w:pPr>
       <w:r>
-        <w:lastRenderedPageBreak/>
         <w:t>Sử dụng các hooks và quản lý trạng thái.</w:t>
       </w:r>
     </w:p>
@@ -13809,6 +13787,7 @@
           <w:id w:val="1902937779"/>
           <w:citation/>
         </w:sdtPr>
+        <w:sdtEndPr/>
         <w:sdtContent>
           <w:r>
             <w:rPr>
@@ -13893,6 +13872,7 @@
           <w:id w:val="1674141306"/>
           <w:citation/>
         </w:sdtPr>
+        <w:sdtEndPr/>
         <w:sdtContent>
           <w:r>
             <w:rPr>
@@ -13988,7 +13968,6 @@
         <w:rPr>
           <w:lang w:eastAsia="zh-CN"/>
         </w:rPr>
-        <w:lastRenderedPageBreak/>
         <w:t>Ví dụ</w:t>
       </w:r>
       <w:r>
@@ -14109,7 +14088,7 @@
           <w:lang w:eastAsia="zh-CN"/>
         </w:rPr>
         <w:drawing>
-          <wp:inline distT="0" distB="0" distL="0" distR="0" wp14:anchorId="377976CF" wp14:editId="18F4C565">
+          <wp:inline distT="0" distB="0" distL="0" distR="0" wp14:anchorId="377976CF" wp14:editId="4201CB97">
             <wp:extent cx="4308136" cy="4856836"/>
             <wp:effectExtent l="0" t="0" r="0" b="1270"/>
             <wp:docPr id="8" name="Picture 8"/>
@@ -14245,7 +14224,6 @@
         <w:rPr>
           <w:lang w:eastAsia="zh-CN"/>
         </w:rPr>
-        <w:lastRenderedPageBreak/>
         <w:t>Khi đã có AST, có thể sử dụng các thuật toán để duyệt cây, phân tích các node hoặc trích xuất thông tin về các hàm, biến, cấu trúc lệnh… Thông qua đó, có thể xác định các pattern điển hình của mã AI-generated, ví dụ như chuỗi lệnh liên tục, các hàm không có ý nghĩa rõ ràng, hoặc sử dụng các mẫu cú pháp lặp lại bất thường.</w:t>
       </w:r>
     </w:p>
@@ -14406,7 +14384,6 @@
       </w:pPr>
       <w:bookmarkStart w:id="46" w:name="_Toc206402197"/>
       <w:r>
-        <w:lastRenderedPageBreak/>
         <w:t>Đặc điểm phong cách viết code của con người và AI</w:t>
       </w:r>
       <w:bookmarkEnd w:id="46"/>
@@ -14598,7 +14575,6 @@
       </w:pPr>
       <w:bookmarkStart w:id="48" w:name="_Toc206402199"/>
       <w:r>
-        <w:lastRenderedPageBreak/>
         <w:t>Optimized Heuristic Classification, Heuristic Scoring</w:t>
       </w:r>
       <w:r>
@@ -14639,6 +14615,7 @@
           <w:id w:val="361017855"/>
           <w:citation/>
         </w:sdtPr>
+        <w:sdtEndPr/>
         <w:sdtContent>
           <w:r>
             <w:rPr>
@@ -14735,7 +14712,6 @@
       </w:pPr>
       <w:bookmarkStart w:id="51" w:name="_Toc206402202"/>
       <w:r>
-        <w:lastRenderedPageBreak/>
         <w:t>FastAPI Framework</w:t>
       </w:r>
       <w:bookmarkEnd w:id="51"/>
@@ -14776,6 +14752,7 @@
           <w:id w:val="-1292816765"/>
           <w:citation/>
         </w:sdtPr>
+        <w:sdtEndPr/>
         <w:sdtContent>
           <w:r>
             <w:rPr>
@@ -14872,6 +14849,7 @@
           <w:id w:val="-546138676"/>
           <w:citation/>
         </w:sdtPr>
+        <w:sdtEndPr/>
         <w:sdtContent>
           <w:r>
             <w:rPr>
@@ -14914,6 +14892,7 @@
           <w:id w:val="266120412"/>
           <w:citation/>
         </w:sdtPr>
+        <w:sdtEndPr/>
         <w:sdtContent>
           <w:r>
             <w:rPr>
@@ -15000,7 +14979,6 @@
         <w:rPr>
           <w:lang w:eastAsia="zh-CN"/>
         </w:rPr>
-        <w:lastRenderedPageBreak/>
         <w:t>Hỗ trợ chuẩn kiểu dữ liệu và xác thực tự động: Sử dụng Python type hints và Pydantic để kiểm soát và xác nhận dữ liệu đầu vào, đảm bảo tính đúng đắn của dữ liệu truyền qua API.</w:t>
       </w:r>
     </w:p>
@@ -15145,7 +15123,6 @@
       </w:pPr>
       <w:bookmarkStart w:id="55" w:name="_Toc206402206"/>
       <w:r>
-        <w:lastRenderedPageBreak/>
         <w:t>THỰC HIỆN HOÁ NGHIÊN CỨU</w:t>
       </w:r>
       <w:bookmarkEnd w:id="55"/>
@@ -15277,7 +15254,6 @@
         <w:rPr>
           <w:lang w:eastAsia="zh-CN"/>
         </w:rPr>
-        <w:lastRenderedPageBreak/>
         <w:t>Chức năng Hiển thị kết quả phân tích: Kết quả phải được trình bày một cách trực quan và chi tiết trong một giao diện dashboard. Giao diện này cần hiển thị rõ ràng kết quả dự đoán, mức độ tin cậy, các biểu đồ minh họa sự phân bổ của các đặc trưng, và phần diễn giải chi tiết về các yếu tố chính dẫn đến kết luận đó.</w:t>
       </w:r>
     </w:p>
@@ -15410,7 +15386,6 @@
           <w:noProof/>
           <w:kern w:val="0"/>
           <w:sz w:val="24"/>
-          <w:highlight w:val="yellow"/>
           <w14:ligatures w14:val="none"/>
         </w:rPr>
         <w:drawing>
@@ -15595,7 +15570,6 @@
     </w:p>
     <w:p>
       <w:r>
-        <w:lastRenderedPageBreak/>
         <w:t>Analysis Controller (Bộ điều khiển phân tích): Bộ điều khiển trung tâm xử lý logic nghiệp vụ, nhận yêu cầu phân tích mã từ hệ thống điều hướng, điều phối việc gọi các module phân tích, tổng hợp kết quả từ các ML module và API bên ngoài, sau đó định dạng kết quả trả về cho giao diện dưới dạng JSON có cấu trúc.</w:t>
       </w:r>
     </w:p>
@@ -15706,7 +15680,6 @@
     </w:p>
     <w:p>
       <w:r>
-        <w:lastRenderedPageBreak/>
         <w:t>Code Linter (Công cụ kiểm tra mã): Các công cụ kiểm tra mã bên ngoài để kiểm tra chất lượng, lỗi cú pháp. Kết quả kiểm tra được tích hợp vào quá trình phân tích để đánh giá tổng thể chất lượng.</w:t>
       </w:r>
       <w:r>
@@ -15723,7 +15696,6 @@
       <w:bookmarkStart w:id="60" w:name="_Toc206319901"/>
       <w:bookmarkStart w:id="61" w:name="_Toc206402211"/>
       <w:r>
-        <w:lastRenderedPageBreak/>
         <w:t>TRIỂN KHAI VÀ KẾT QUẢ THỰC NGHIỆM</w:t>
       </w:r>
       <w:bookmarkEnd w:id="60"/>
@@ -15957,7 +15929,6 @@
         <w:rPr>
           <w:lang w:eastAsia="zh-CN"/>
         </w:rPr>
-        <w:lastRenderedPageBreak/>
         <w:t xml:space="preserve">Tiếp theo, </w:t>
       </w:r>
       <w:r>
@@ -16122,7 +16093,6 @@
     </w:p>
     <w:p>
       <w:r>
-        <w:lastRenderedPageBreak/>
         <w:t>Những đặc trưng này cung cấp cái nhìn sâu hơn quan trọng về phong cách lập trình, vì code sinh bởi AI thường có cách dùng hằng số và include khác biệt so với code do con người viết.</w:t>
       </w:r>
     </w:p>
@@ -16715,7 +16685,6 @@
               <w:pStyle w:val="Codeinline"/>
             </w:pPr>
             <w:r>
-              <w:lastRenderedPageBreak/>
               <w:t>branching_factor</w:t>
             </w:r>
           </w:p>
@@ -18201,7 +18170,6 @@
               <w:pStyle w:val="Codeinline"/>
             </w:pPr>
             <w:r>
-              <w:lastRenderedPageBreak/>
               <w:t>camel_case_vars</w:t>
             </w:r>
           </w:p>
@@ -19539,7 +19507,6 @@
           <w:b/>
           <w:bCs/>
         </w:rPr>
-        <w:lastRenderedPageBreak/>
         <w:t>Đặc trưng luồng điều khiển:</w:t>
       </w:r>
       <w:r>
@@ -19800,14 +19767,7 @@
         <w:rPr>
           <w:lang w:eastAsia="zh-CN"/>
         </w:rPr>
-        <w:t xml:space="preserve">Quy trình của Human Style Analyzer bắt đầu với việc phân chia mã nguồn thành các dòng riêng biệt và thực hiện phân tích song song trên bốn khía cạnh chính. </w:t>
-      </w:r>
-      <w:r>
-        <w:rPr>
-          <w:lang w:eastAsia="zh-CN"/>
-        </w:rPr>
-        <w:lastRenderedPageBreak/>
-        <w:t>Giai đoạn đầu tiên tập trung vào việc phát hiện các lỗi về khoảng trắng mà con người thường mắc phải. Module kiểm tra một cách tỉ mỉ các vấn đề như thiếu khoảng trắng trước và sau các toán tử, thừa khoảng trắng không cần thiết, sai sót trong việc đặt khoảng trắng xung quanh dấu phẩy và chấm phẩy, cũng như các vấn đề về khoảng trắng phía sau (trailing spaces) và và dòng trống có chứa khoảng trắng.</w:t>
+        <w:t>Quy trình của Human Style Analyzer bắt đầu với việc phân chia mã nguồn thành các dòng riêng biệt và thực hiện phân tích song song trên bốn khía cạnh chính. Giai đoạn đầu tiên tập trung vào việc phát hiện các lỗi về khoảng trắng mà con người thường mắc phải. Module kiểm tra một cách tỉ mỉ các vấn đề như thiếu khoảng trắng trước và sau các toán tử, thừa khoảng trắng không cần thiết, sai sót trong việc đặt khoảng trắng xung quanh dấu phẩy và chấm phẩy, cũng như các vấn đề về khoảng trắng phía sau (trailing spaces) và và dòng trống có chứa khoảng trắng.</w:t>
       </w:r>
     </w:p>
     <w:p>
@@ -20015,7 +19975,6 @@
       </w:pPr>
       <w:bookmarkStart w:id="74" w:name="_Toc206402223"/>
       <w:r>
-        <w:lastRenderedPageBreak/>
         <w:t>Các đặc trưng được trích xuất</w:t>
       </w:r>
       <w:bookmarkEnd w:id="74"/>
@@ -20899,7 +20858,6 @@
               <w:pStyle w:val="Codeinline"/>
             </w:pPr>
             <w:r>
-              <w:lastRenderedPageBreak/>
               <w:t>missing_space_before_opening_paren</w:t>
             </w:r>
           </w:p>
@@ -21810,7 +21768,6 @@
                 <w:sz w:val="22"/>
                 <w:szCs w:val="22"/>
               </w:rPr>
-              <w:lastRenderedPageBreak/>
               <w:t>mixed_camel_snake</w:t>
             </w:r>
           </w:p>
@@ -22794,7 +22751,6 @@
                 <w:sz w:val="22"/>
                 <w:szCs w:val="22"/>
               </w:rPr>
-              <w:lastRenderedPageBreak/>
               <w:t>too_long_lines</w:t>
             </w:r>
           </w:p>
@@ -23331,11 +23287,7 @@
     </w:p>
     <w:p>
       <w:r>
-        <w:t xml:space="preserve">Quy trình của Advanced Features Module bắt đầu với việc điều phối toàn bộ quá trình trích xuất đặc trưng. Đầu tiên, module thực hiện phân tích cơ bản để thu </w:t>
-      </w:r>
-      <w:r>
-        <w:lastRenderedPageBreak/>
-        <w:t xml:space="preserve">thập các số liệu cơ bản như LOC, số lượng token, số hàm, và tính toán độ phức tạp chu trình thông qua việc đếm các điểm quyết định. </w:t>
+        <w:t xml:space="preserve">Quy trình của Advanced Features Module bắt đầu với việc điều phối toàn bộ quá trình trích xuất đặc trưng. Đầu tiên, module thực hiện phân tích cơ bản để thu thập các số liệu cơ bản như LOC, số lượng token, số hàm, và tính toán độ phức tạp chu trình thông qua việc đếm các điểm quyết định. </w:t>
       </w:r>
     </w:p>
     <w:p>
@@ -24062,7 +24014,6 @@
                 <w:color w:val="000000"/>
                 <w:szCs w:val="26"/>
               </w:rPr>
-              <w:lastRenderedPageBreak/>
               <w:t>NHÓM REDUNDANCY (Code Redundancy Features)</w:t>
             </w:r>
           </w:p>
@@ -24906,7 +24857,6 @@
               <w:pStyle w:val="Codeinline"/>
             </w:pPr>
             <w:r>
-              <w:lastRenderedPageBreak/>
               <w:t>naming_consistency_score</w:t>
             </w:r>
           </w:p>
@@ -25821,7 +25771,6 @@
               <w:pStyle w:val="Codeinline"/>
             </w:pPr>
             <w:r>
-              <w:lastRenderedPageBreak/>
               <w:t>defensive_programming_score</w:t>
             </w:r>
           </w:p>
@@ -26518,7 +26467,6 @@
       </w:pPr>
       <w:bookmarkStart w:id="80" w:name="_Toc206402227"/>
       <w:r>
-        <w:lastRenderedPageBreak/>
         <w:t>AI Analysis Module</w:t>
       </w:r>
       <w:bookmarkEnd w:id="80"/>
@@ -26592,7 +26540,6 @@
       </w:pPr>
       <w:bookmarkStart w:id="83" w:name="_Toc206402230"/>
       <w:r>
-        <w:lastRenderedPageBreak/>
         <w:t>Quy trình xử lý và xử lý dữ liệu trả về</w:t>
       </w:r>
       <w:bookmarkEnd w:id="83"/>
@@ -27144,7 +27091,6 @@
               <w:pStyle w:val="Codeinline"/>
             </w:pPr>
             <w:r>
-              <w:lastRenderedPageBreak/>
               <w:t>mdx_content</w:t>
             </w:r>
           </w:p>
@@ -27944,7 +27890,6 @@
                 <w:szCs w:val="26"/>
                 <w14:ligatures w14:val="none"/>
               </w:rPr>
-              <w:lastRenderedPageBreak/>
               <w:t>Patterns AI được phát hiện</w:t>
             </w:r>
           </w:p>
@@ -28325,7 +28270,6 @@
       </w:pPr>
       <w:bookmarkStart w:id="85" w:name="_Toc206402231"/>
       <w:r>
-        <w:lastRenderedPageBreak/>
         <w:t>KẾT LUẬN VÀ HƯỚNG PHÁT TRIỂN</w:t>
       </w:r>
       <w:bookmarkEnd w:id="85"/>
@@ -28364,7 +28308,7 @@
           <w:lang w:eastAsia="zh-CN"/>
         </w:rPr>
         <w:drawing>
-          <wp:inline distT="0" distB="0" distL="0" distR="0" wp14:anchorId="0A343B30" wp14:editId="6EE316F6">
+          <wp:inline distT="0" distB="0" distL="0" distR="0" wp14:anchorId="0A343B30" wp14:editId="79941BF7">
             <wp:extent cx="5575300" cy="3657600"/>
             <wp:effectExtent l="0" t="0" r="6350" b="0"/>
             <wp:docPr id="2" name="Picture 2"/>
@@ -28503,7 +28447,6 @@
       </w:pPr>
       <w:bookmarkStart w:id="89" w:name="_Toc206402234"/>
       <w:r>
-        <w:lastRenderedPageBreak/>
         <w:t>Dashboard kết quả phân tích tổng quan</w:t>
       </w:r>
       <w:bookmarkEnd w:id="89"/>
@@ -28522,7 +28465,7 @@
           <w:lang w:eastAsia="zh-CN"/>
         </w:rPr>
         <w:drawing>
-          <wp:inline distT="0" distB="0" distL="0" distR="0" wp14:anchorId="1F2CB353" wp14:editId="7520301F">
+          <wp:inline distT="0" distB="0" distL="0" distR="0" wp14:anchorId="1F2CB353" wp14:editId="105720DB">
             <wp:extent cx="5575300" cy="3152775"/>
             <wp:effectExtent l="0" t="0" r="6350" b="9525"/>
             <wp:docPr id="20" name="Picture 20"/>
@@ -28659,7 +28602,6 @@
       </w:pPr>
       <w:bookmarkStart w:id="91" w:name="_Toc206402235"/>
       <w:r>
-        <w:lastRenderedPageBreak/>
         <w:t>Phân tích so sánh các đặc trưng cấu trúc mã nguồn</w:t>
       </w:r>
       <w:bookmarkEnd w:id="91"/>
@@ -28674,7 +28616,7 @@
           <w:noProof/>
         </w:rPr>
         <w:drawing>
-          <wp:inline distT="0" distB="0" distL="0" distR="0" wp14:anchorId="55178987" wp14:editId="7C201059">
+          <wp:inline distT="0" distB="0" distL="0" distR="0" wp14:anchorId="55178987" wp14:editId="1C0F41AC">
             <wp:extent cx="5575300" cy="3514090"/>
             <wp:effectExtent l="0" t="0" r="6350" b="0"/>
             <wp:docPr id="21" name="Picture 21"/>
@@ -28800,7 +28742,6 @@
       </w:pPr>
       <w:bookmarkStart w:id="93" w:name="_Toc206402236"/>
       <w:r>
-        <w:lastRenderedPageBreak/>
         <w:t>So sánh đặc trưng với baseline dataset</w:t>
       </w:r>
       <w:bookmarkEnd w:id="93"/>
@@ -28815,7 +28756,7 @@
           <w:noProof/>
         </w:rPr>
         <w:drawing>
-          <wp:inline distT="0" distB="0" distL="0" distR="0" wp14:anchorId="574CC882" wp14:editId="6D694F9C">
+          <wp:inline distT="0" distB="0" distL="0" distR="0" wp14:anchorId="574CC882" wp14:editId="7F9541EE">
             <wp:extent cx="5575300" cy="4087495"/>
             <wp:effectExtent l="0" t="0" r="6350" b="8255"/>
             <wp:docPr id="23" name="Picture 23"/>
@@ -28927,7 +28868,6 @@
       </w:pPr>
       <w:bookmarkStart w:id="95" w:name="_Toc206402237"/>
       <w:r>
-        <w:lastRenderedPageBreak/>
         <w:t xml:space="preserve">Trực quan hoa </w:t>
       </w:r>
       <w:r>
@@ -28945,7 +28885,7 @@
           <w:noProof/>
         </w:rPr>
         <w:drawing>
-          <wp:inline distT="0" distB="0" distL="0" distR="0" wp14:anchorId="1AB2E253" wp14:editId="5D56FE5E">
+          <wp:inline distT="0" distB="0" distL="0" distR="0" wp14:anchorId="1AB2E253" wp14:editId="3940A20B">
             <wp:extent cx="5575300" cy="3248025"/>
             <wp:effectExtent l="0" t="0" r="6350" b="9525"/>
             <wp:docPr id="24" name="Picture 24"/>
@@ -29062,7 +29002,7 @@
           <w:noProof/>
         </w:rPr>
         <w:drawing>
-          <wp:inline distT="0" distB="0" distL="0" distR="0" wp14:anchorId="0DCA4123" wp14:editId="4507F536">
+          <wp:inline distT="0" distB="0" distL="0" distR="0" wp14:anchorId="0DCA4123" wp14:editId="14AFD9BB">
             <wp:extent cx="5575300" cy="3152775"/>
             <wp:effectExtent l="0" t="0" r="6350" b="9525"/>
             <wp:docPr id="26" name="Picture 26"/>
@@ -29183,7 +29123,6 @@
         </w:numPr>
       </w:pPr>
       <w:r>
-        <w:lastRenderedPageBreak/>
         <w:t>Biểu đồ cột dùng để so sánh các đặc trưng về cấu trúc code.</w:t>
       </w:r>
     </w:p>
@@ -29243,7 +29182,7 @@
           <w:noProof/>
         </w:rPr>
         <w:drawing>
-          <wp:inline distT="0" distB="0" distL="0" distR="0" wp14:anchorId="4963F7AB" wp14:editId="1F596F1A">
+          <wp:inline distT="0" distB="0" distL="0" distR="0" wp14:anchorId="4963F7AB" wp14:editId="720714A4">
             <wp:extent cx="5575300" cy="3336925"/>
             <wp:effectExtent l="0" t="0" r="6350" b="0"/>
             <wp:docPr id="25" name="Picture 25"/>
@@ -29399,7 +29338,6 @@
         </w:numPr>
       </w:pPr>
       <w:r>
-        <w:lastRenderedPageBreak/>
         <w:t>Key indicators nêu bật các yếu tố quan trọng nhất ảnh hưởng đến kết quả phân loại.</w:t>
       </w:r>
     </w:p>
@@ -29620,7 +29558,6 @@
       </w:pPr>
       <w:bookmarkStart w:id="102" w:name="_Toc206402241"/>
       <w:r>
-        <w:lastRenderedPageBreak/>
         <w:t>TÀI LIỆU THAM KHẢO</w:t>
       </w:r>
       <w:bookmarkEnd w:id="102"/>

</xml_diff>